<commit_message>
Ajout liens dans annexe cahier des charges, ajout debut modelisation bd
</commit_message>
<xml_diff>
--- a/Cahier de charges.docx
+++ b/Cahier de charges.docx
@@ -1,6 +1,6 @@
 
 <file path=word/document.xml><?xml version="1.0" encoding="utf-8"?>
-<w:document xmlns:wpc="http://schemas.microsoft.com/office/word/2010/wordprocessingCanvas" xmlns:cx="http://schemas.microsoft.com/office/drawing/2014/chartex" xmlns:cx1="http://schemas.microsoft.com/office/drawing/2015/9/8/chartex" xmlns:cx2="http://schemas.microsoft.com/office/drawing/2015/10/21/chartex" xmlns:cx3="http://schemas.microsoft.com/office/drawing/2016/5/9/chartex" xmlns:cx4="http://schemas.microsoft.com/office/drawing/2016/5/10/chartex" xmlns:cx5="http://schemas.microsoft.com/office/drawing/2016/5/11/chartex" xmlns:cx6="http://schemas.microsoft.com/office/drawing/2016/5/12/chartex" xmlns:cx7="http://schemas.microsoft.com/office/drawing/2016/5/13/chartex" xmlns:cx8="http://schemas.microsoft.com/office/drawing/2016/5/14/chartex" xmlns:mc="http://schemas.openxmlformats.org/markup-compatibility/2006" xmlns:aink="http://schemas.microsoft.com/office/drawing/2016/ink" xmlns:am3d="http://schemas.microsoft.com/office/drawing/2017/model3d" xmlns:o="urn:schemas-microsoft-com:office:office" xmlns:oel="http://schemas.microsoft.com/office/2019/extlst" xmlns:r="http://schemas.openxmlformats.org/officeDocument/2006/relationships" xmlns:m="http://schemas.openxmlformats.org/officeDocument/2006/math" xmlns:v="urn:schemas-microsoft-com:vml" xmlns:wp14="http://schemas.microsoft.com/office/word/2010/wordprocessingDrawing" xmlns:wp="http://schemas.openxmlformats.org/drawingml/2006/wordprocessingDrawing" xmlns:w10="urn:schemas-microsoft-com:office:word" xmlns:w="http://schemas.openxmlformats.org/wordprocessingml/2006/main" xmlns:w14="http://schemas.microsoft.com/office/word/2010/wordml" xmlns:w15="http://schemas.microsoft.com/office/word/2012/wordml" xmlns:w16cex="http://schemas.microsoft.com/office/word/2018/wordml/cex" xmlns:w16cid="http://schemas.microsoft.com/office/word/2016/wordml/cid" xmlns:w16="http://schemas.microsoft.com/office/word/2018/wordml" xmlns:w16sdtdh="http://schemas.microsoft.com/office/word/2020/wordml/sdtdatahash" xmlns:w16se="http://schemas.microsoft.com/office/word/2015/wordml/symex" xmlns:wpg="http://schemas.microsoft.com/office/word/2010/wordprocessingGroup" xmlns:wpi="http://schemas.microsoft.com/office/word/2010/wordprocessingInk" xmlns:wne="http://schemas.microsoft.com/office/word/2006/wordml" xmlns:wps="http://schemas.microsoft.com/office/word/2010/wordprocessingShape" mc:Ignorable="w14 w15 w16se w16cid w16 w16cex w16sdtdh wp14">
+<w:document xmlns:wpc="http://schemas.microsoft.com/office/word/2010/wordprocessingCanvas" xmlns:cx="http://schemas.microsoft.com/office/drawing/2014/chartex" xmlns:cx1="http://schemas.microsoft.com/office/drawing/2015/9/8/chartex" xmlns:cx2="http://schemas.microsoft.com/office/drawing/2015/10/21/chartex" xmlns:cx3="http://schemas.microsoft.com/office/drawing/2016/5/9/chartex" xmlns:cx4="http://schemas.microsoft.com/office/drawing/2016/5/10/chartex" xmlns:cx5="http://schemas.microsoft.com/office/drawing/2016/5/11/chartex" xmlns:cx6="http://schemas.microsoft.com/office/drawing/2016/5/12/chartex" xmlns:cx7="http://schemas.microsoft.com/office/drawing/2016/5/13/chartex" xmlns:cx8="http://schemas.microsoft.com/office/drawing/2016/5/14/chartex" xmlns:mc="http://schemas.openxmlformats.org/markup-compatibility/2006" xmlns:aink="http://schemas.microsoft.com/office/drawing/2016/ink" xmlns:am3d="http://schemas.microsoft.com/office/drawing/2017/model3d" xmlns:o="urn:schemas-microsoft-com:office:office" xmlns:r="http://schemas.openxmlformats.org/officeDocument/2006/relationships" xmlns:m="http://schemas.openxmlformats.org/officeDocument/2006/math" xmlns:v="urn:schemas-microsoft-com:vml" xmlns:wp14="http://schemas.microsoft.com/office/word/2010/wordprocessingDrawing" xmlns:wp="http://schemas.openxmlformats.org/drawingml/2006/wordprocessingDrawing" xmlns:w10="urn:schemas-microsoft-com:office:word" xmlns:w="http://schemas.openxmlformats.org/wordprocessingml/2006/main" xmlns:w14="http://schemas.microsoft.com/office/word/2010/wordml" xmlns:w15="http://schemas.microsoft.com/office/word/2012/wordml" xmlns:w16cex="http://schemas.microsoft.com/office/word/2018/wordml/cex" xmlns:w16cid="http://schemas.microsoft.com/office/word/2016/wordml/cid" xmlns:w16="http://schemas.microsoft.com/office/word/2018/wordml" xmlns:w16sdtdh="http://schemas.microsoft.com/office/word/2020/wordml/sdtdatahash" xmlns:w16se="http://schemas.microsoft.com/office/word/2015/wordml/symex" xmlns:wpg="http://schemas.microsoft.com/office/word/2010/wordprocessingGroup" xmlns:wpi="http://schemas.microsoft.com/office/word/2010/wordprocessingInk" xmlns:wne="http://schemas.microsoft.com/office/word/2006/wordml" xmlns:wps="http://schemas.microsoft.com/office/word/2010/wordprocessingShape" mc:Ignorable="w14 w15 w16se w16cid w16 w16cex w16sdtdh wp14">
   <w:body>
     <w:sdt>
       <w:sdtPr>
@@ -10,6 +10,7 @@
           <w:docPartUnique/>
         </w:docPartObj>
       </w:sdtPr>
+      <w:sdtEndPr/>
       <w:sdtContent>
         <w:p>
           <w:r>
@@ -133,10 +134,11 @@
                                     <w:dataBinding w:prefixMappings="xmlns:ns0='http://purl.org/dc/elements/1.1/' xmlns:ns1='http://schemas.openxmlformats.org/package/2006/metadata/core-properties' " w:xpath="/ns1:coreProperties[1]/ns0:creator[1]" w:storeItemID="{6C3C8BC8-F283-45AE-878A-BAB7291924A1}"/>
                                     <w:text/>
                                   </w:sdtPr>
+                                  <w:sdtEndPr/>
                                   <w:sdtContent>
                                     <w:p>
                                       <w:pPr>
-                                        <w:pStyle w:val="NoSpacing"/>
+                                        <w:pStyle w:val="Sansinterligne"/>
                                         <w:spacing w:before="120"/>
                                         <w:jc w:val="center"/>
                                         <w:rPr>
@@ -156,7 +158,7 @@
                                 </w:sdt>
                                 <w:p>
                                   <w:pPr>
-                                    <w:pStyle w:val="NoSpacing"/>
+                                    <w:pStyle w:val="Sansinterligne"/>
                                     <w:spacing w:before="120"/>
                                     <w:jc w:val="center"/>
                                     <w:rPr>
@@ -177,6 +179,7 @@
                                       <w:dataBinding w:prefixMappings="xmlns:ns0='http://schemas.openxmlformats.org/officeDocument/2006/extended-properties' " w:xpath="/ns0:Properties[1]/ns0:Company[1]" w:storeItemID="{6668398D-A668-4E3E-A5EB-62B293D839F1}"/>
                                       <w:text/>
                                     </w:sdtPr>
+                                    <w:sdtEndPr/>
                                     <w:sdtContent>
                                       <w:r>
                                         <w:rPr>
@@ -231,14 +234,24 @@
                                       <w:dataBinding w:prefixMappings="xmlns:ns0='http://schemas.microsoft.com/office/2006/coverPageProps' " w:xpath="/ns0:CoverPageProperties[1]/ns0:CompanyAddress[1]" w:storeItemID="{55AF091B-3C7A-41E3-B477-F2FDAA23CFDA}"/>
                                       <w:text/>
                                     </w:sdtPr>
+                                    <w:sdtEndPr/>
                                     <w:sdtContent>
                                       <w:r>
                                         <w:rPr>
                                           <w:color w:val="FFFFFF" w:themeColor="background1"/>
                                           <w:lang w:val="fr-CA"/>
                                         </w:rPr>
-                                        <w:t>| Sana El Bahloul</w:t>
+                                        <w:t xml:space="preserve">| Sana El </w:t>
                                       </w:r>
+                                      <w:proofErr w:type="spellStart"/>
+                                      <w:r>
+                                        <w:rPr>
+                                          <w:color w:val="FFFFFF" w:themeColor="background1"/>
+                                          <w:lang w:val="fr-CA"/>
+                                        </w:rPr>
+                                        <w:t>Bahloul</w:t>
+                                      </w:r>
+                                      <w:proofErr w:type="spellEnd"/>
                                     </w:sdtContent>
                                   </w:sdt>
                                 </w:p>
@@ -301,10 +314,11 @@
                                     <w:dataBinding w:prefixMappings="xmlns:ns0='http://purl.org/dc/elements/1.1/' xmlns:ns1='http://schemas.openxmlformats.org/package/2006/metadata/core-properties' " w:xpath="/ns1:coreProperties[1]/ns0:title[1]" w:storeItemID="{6C3C8BC8-F283-45AE-878A-BAB7291924A1}"/>
                                     <w:text/>
                                   </w:sdtPr>
+                                  <w:sdtEndPr/>
                                   <w:sdtContent>
                                     <w:p>
                                       <w:pPr>
-                                        <w:pStyle w:val="NoSpacing"/>
+                                        <w:pStyle w:val="Sansinterligne"/>
                                         <w:jc w:val="center"/>
                                         <w:rPr>
                                           <w:rFonts w:asciiTheme="majorHAnsi" w:eastAsiaTheme="majorEastAsia" w:hAnsiTheme="majorHAnsi" w:cstheme="majorBidi"/>
@@ -350,7 +364,7 @@
               </mc:Choice>
               <mc:Fallback>
                 <w:pict>
-                  <v:group w14:anchorId="4B72873E" id="Group 193" o:spid="_x0000_s1026" style="position:absolute;margin-left:0;margin-top:0;width:540.55pt;height:718.4pt;z-index:-251658240;mso-width-percent:882;mso-height-percent:909;mso-position-horizontal:center;mso-position-horizontal-relative:page;mso-position-vertical:center;mso-position-vertical-relative:page;mso-width-percent:882;mso-height-percent:909" coordsize="68648,91235" o:gfxdata="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">
+                  <v:group w14:anchorId="4B72873E" id="Group 193" o:spid="_x0000_s1026" style="position:absolute;margin-left:0;margin-top:0;width:540.55pt;height:718.4pt;z-index:-251658240;mso-width-percent:882;mso-height-percent:909;mso-position-horizontal:center;mso-position-horizontal-relative:page;mso-position-vertical:center;mso-position-vertical-relative:page;mso-width-percent:882;mso-height-percent:909" coordsize="68648,91235" o:gfxdata="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">
                     <v:rect id="Rectangle 194" o:spid="_x0000_s1027" style="position:absolute;width:68580;height:13716;visibility:visible;mso-wrap-style:square;v-text-anchor:middle" o:gfxdata="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" fillcolor="#4472c4 [3204]" stroked="f" strokeweight="1pt"/>
                     <v:rect id="Rectangle 195" o:spid="_x0000_s1028" style="position:absolute;top:40943;width:68580;height:50292;visibility:visible;mso-wrap-style:square;v-text-anchor:bottom" o:gfxdata="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" fillcolor="#4472c4 [3204]" stroked="f" strokeweight="1pt">
                       <v:textbox inset="36pt,57.6pt,36pt,36pt">
@@ -367,10 +381,11 @@
                               <w:dataBinding w:prefixMappings="xmlns:ns0='http://purl.org/dc/elements/1.1/' xmlns:ns1='http://schemas.openxmlformats.org/package/2006/metadata/core-properties' " w:xpath="/ns1:coreProperties[1]/ns0:creator[1]" w:storeItemID="{6C3C8BC8-F283-45AE-878A-BAB7291924A1}"/>
                               <w:text/>
                             </w:sdtPr>
+                            <w:sdtEndPr/>
                             <w:sdtContent>
                               <w:p>
                                 <w:pPr>
-                                  <w:pStyle w:val="NoSpacing"/>
+                                  <w:pStyle w:val="Sansinterligne"/>
                                   <w:spacing w:before="120"/>
                                   <w:jc w:val="center"/>
                                   <w:rPr>
@@ -390,7 +405,7 @@
                           </w:sdt>
                           <w:p>
                             <w:pPr>
-                              <w:pStyle w:val="NoSpacing"/>
+                              <w:pStyle w:val="Sansinterligne"/>
                               <w:spacing w:before="120"/>
                               <w:jc w:val="center"/>
                               <w:rPr>
@@ -411,6 +426,7 @@
                                 <w:dataBinding w:prefixMappings="xmlns:ns0='http://schemas.openxmlformats.org/officeDocument/2006/extended-properties' " w:xpath="/ns0:Properties[1]/ns0:Company[1]" w:storeItemID="{6668398D-A668-4E3E-A5EB-62B293D839F1}"/>
                                 <w:text/>
                               </w:sdtPr>
+                              <w:sdtEndPr/>
                               <w:sdtContent>
                                 <w:r>
                                   <w:rPr>
@@ -465,14 +481,24 @@
                                 <w:dataBinding w:prefixMappings="xmlns:ns0='http://schemas.microsoft.com/office/2006/coverPageProps' " w:xpath="/ns0:CoverPageProperties[1]/ns0:CompanyAddress[1]" w:storeItemID="{55AF091B-3C7A-41E3-B477-F2FDAA23CFDA}"/>
                                 <w:text/>
                               </w:sdtPr>
+                              <w:sdtEndPr/>
                               <w:sdtContent>
                                 <w:r>
                                   <w:rPr>
                                     <w:color w:val="FFFFFF" w:themeColor="background1"/>
                                     <w:lang w:val="fr-CA"/>
                                   </w:rPr>
-                                  <w:t>| Sana El Bahloul</w:t>
+                                  <w:t xml:space="preserve">| Sana El </w:t>
                                 </w:r>
+                                <w:proofErr w:type="spellStart"/>
+                                <w:r>
+                                  <w:rPr>
+                                    <w:color w:val="FFFFFF" w:themeColor="background1"/>
+                                    <w:lang w:val="fr-CA"/>
+                                  </w:rPr>
+                                  <w:t>Bahloul</w:t>
+                                </w:r>
+                                <w:proofErr w:type="spellEnd"/>
                               </w:sdtContent>
                             </w:sdt>
                           </w:p>
@@ -501,10 +527,11 @@
                               <w:dataBinding w:prefixMappings="xmlns:ns0='http://purl.org/dc/elements/1.1/' xmlns:ns1='http://schemas.openxmlformats.org/package/2006/metadata/core-properties' " w:xpath="/ns1:coreProperties[1]/ns0:title[1]" w:storeItemID="{6C3C8BC8-F283-45AE-878A-BAB7291924A1}"/>
                               <w:text/>
                             </w:sdtPr>
+                            <w:sdtEndPr/>
                             <w:sdtContent>
                               <w:p>
                                 <w:pPr>
-                                  <w:pStyle w:val="NoSpacing"/>
+                                  <w:pStyle w:val="Sansinterligne"/>
                                   <w:jc w:val="center"/>
                                   <w:rPr>
                                     <w:rFonts w:asciiTheme="majorHAnsi" w:eastAsiaTheme="majorEastAsia" w:hAnsiTheme="majorHAnsi" w:cstheme="majorBidi"/>
@@ -547,7 +574,7 @@
     </w:sdt>
     <w:p>
       <w:pPr>
-        <w:pStyle w:val="Heading1"/>
+        <w:pStyle w:val="Titre1"/>
         <w:rPr>
           <w:rFonts w:eastAsia="Times New Roman"/>
           <w:lang w:eastAsia="fr-CA"/>
@@ -579,7 +606,7 @@
     </w:p>
     <w:p>
       <w:pPr>
-        <w:pStyle w:val="Heading1"/>
+        <w:pStyle w:val="Titre1"/>
         <w:rPr>
           <w:rFonts w:ascii="Times New Roman" w:eastAsia="Times New Roman" w:hAnsi="Times New Roman" w:cs="Times New Roman"/>
           <w:sz w:val="24"/>
@@ -627,7 +654,7 @@
     </w:p>
     <w:p>
       <w:pPr>
-        <w:pStyle w:val="Heading1"/>
+        <w:pStyle w:val="Titre1"/>
         <w:rPr>
           <w:rFonts w:ascii="Times New Roman" w:eastAsia="Times New Roman" w:hAnsi="Times New Roman" w:cs="Times New Roman"/>
           <w:sz w:val="24"/>
@@ -941,7 +968,7 @@
     </w:p>
     <w:p>
       <w:pPr>
-        <w:pStyle w:val="Heading1"/>
+        <w:pStyle w:val="Titre1"/>
         <w:rPr>
           <w:rFonts w:ascii="Times New Roman" w:eastAsia="Times New Roman" w:hAnsi="Times New Roman" w:cs="Times New Roman"/>
           <w:sz w:val="24"/>
@@ -1538,7 +1565,29 @@
           <w:color w:val="000000"/>
           <w:lang w:eastAsia="fr-CA"/>
         </w:rPr>
-        <w:t>Création des ViewModels (backend) en C# </w:t>
+        <w:t xml:space="preserve">Création des </w:t>
+      </w:r>
+      <w:proofErr w:type="spellStart"/>
+      <w:r>
+        <w:rPr>
+          <w:rFonts w:ascii="Arial" w:eastAsia="Times New Roman" w:hAnsi="Arial" w:cs="Arial"/>
+          <w:i/>
+          <w:iCs/>
+          <w:color w:val="000000"/>
+          <w:lang w:eastAsia="fr-CA"/>
+        </w:rPr>
+        <w:t>ViewModels</w:t>
+      </w:r>
+      <w:proofErr w:type="spellEnd"/>
+      <w:r>
+        <w:rPr>
+          <w:rFonts w:ascii="Arial" w:eastAsia="Times New Roman" w:hAnsi="Arial" w:cs="Arial"/>
+          <w:i/>
+          <w:iCs/>
+          <w:color w:val="000000"/>
+          <w:lang w:eastAsia="fr-CA"/>
+        </w:rPr>
+        <w:t xml:space="preserve"> (backend) en C# </w:t>
       </w:r>
     </w:p>
     <w:p>
@@ -1609,11 +1658,49 @@
       </w:r>
     </w:p>
     <w:p/>
+    <w:p/>
+    <w:p>
+      <w:pPr>
+        <w:pStyle w:val="Titre2"/>
+      </w:pPr>
+      <w:r>
+        <w:lastRenderedPageBreak/>
+        <w:t>Annexe :</w:t>
+      </w:r>
+    </w:p>
+    <w:p>
+      <w:r>
+        <w:t xml:space="preserve">Lien invitation Trello : </w:t>
+      </w:r>
+      <w:hyperlink r:id="rId12" w:history="1">
+        <w:r>
+          <w:rPr>
+            <w:rStyle w:val="Lienhypertexte"/>
+          </w:rPr>
+          <w:t>https://trello.com/invite/b/CKKVGfWw/63e07f972c80ef95aa1758741bb01dd5/project-management</w:t>
+        </w:r>
+      </w:hyperlink>
+    </w:p>
+    <w:p>
+      <w:r>
+        <w:t>Lien Workspace Trello :</w:t>
+      </w:r>
+    </w:p>
+    <w:p>
+      <w:hyperlink r:id="rId13" w:history="1">
+        <w:r>
+          <w:rPr>
+            <w:rStyle w:val="Lienhypertexte"/>
+          </w:rPr>
+          <w:t>https://trello.com/b/CKKVGfWw/project-management</w:t>
+        </w:r>
+      </w:hyperlink>
+    </w:p>
     <w:sectPr>
-      <w:headerReference w:type="default" r:id="rId12"/>
-      <w:footerReference w:type="default" r:id="rId13"/>
-      <w:headerReference w:type="first" r:id="rId14"/>
-      <w:footerReference w:type="first" r:id="rId15"/>
+      <w:headerReference w:type="default" r:id="rId14"/>
+      <w:footerReference w:type="default" r:id="rId15"/>
+      <w:headerReference w:type="first" r:id="rId16"/>
+      <w:footerReference w:type="first" r:id="rId17"/>
       <w:pgSz w:w="12240" w:h="15840"/>
       <w:pgMar w:top="1440" w:right="1440" w:bottom="1440" w:left="1440" w:header="720" w:footer="720" w:gutter="0"/>
       <w:pgNumType w:start="0"/>
@@ -1626,7 +1713,7 @@
 </file>
 
 <file path=word/endnotes.xml><?xml version="1.0" encoding="utf-8"?>
-<w:endnotes xmlns:wpc="http://schemas.microsoft.com/office/word/2010/wordprocessingCanvas" xmlns:cx="http://schemas.microsoft.com/office/drawing/2014/chartex" xmlns:cx1="http://schemas.microsoft.com/office/drawing/2015/9/8/chartex" xmlns:cx2="http://schemas.microsoft.com/office/drawing/2015/10/21/chartex" xmlns:cx3="http://schemas.microsoft.com/office/drawing/2016/5/9/chartex" xmlns:cx4="http://schemas.microsoft.com/office/drawing/2016/5/10/chartex" xmlns:cx5="http://schemas.microsoft.com/office/drawing/2016/5/11/chartex" xmlns:cx6="http://schemas.microsoft.com/office/drawing/2016/5/12/chartex" xmlns:cx7="http://schemas.microsoft.com/office/drawing/2016/5/13/chartex" xmlns:cx8="http://schemas.microsoft.com/office/drawing/2016/5/14/chartex" xmlns:mc="http://schemas.openxmlformats.org/markup-compatibility/2006" xmlns:aink="http://schemas.microsoft.com/office/drawing/2016/ink" xmlns:am3d="http://schemas.microsoft.com/office/drawing/2017/model3d" xmlns:o="urn:schemas-microsoft-com:office:office" xmlns:oel="http://schemas.microsoft.com/office/2019/extlst" xmlns:r="http://schemas.openxmlformats.org/officeDocument/2006/relationships" xmlns:m="http://schemas.openxmlformats.org/officeDocument/2006/math" xmlns:v="urn:schemas-microsoft-com:vml" xmlns:wp14="http://schemas.microsoft.com/office/word/2010/wordprocessingDrawing" xmlns:wp="http://schemas.openxmlformats.org/drawingml/2006/wordprocessingDrawing" xmlns:w10="urn:schemas-microsoft-com:office:word" xmlns:w="http://schemas.openxmlformats.org/wordprocessingml/2006/main" xmlns:w14="http://schemas.microsoft.com/office/word/2010/wordml" xmlns:w15="http://schemas.microsoft.com/office/word/2012/wordml" xmlns:w16cex="http://schemas.microsoft.com/office/word/2018/wordml/cex" xmlns:w16cid="http://schemas.microsoft.com/office/word/2016/wordml/cid" xmlns:w16="http://schemas.microsoft.com/office/word/2018/wordml" xmlns:w16sdtdh="http://schemas.microsoft.com/office/word/2020/wordml/sdtdatahash" xmlns:w16se="http://schemas.microsoft.com/office/word/2015/wordml/symex" xmlns:wpg="http://schemas.microsoft.com/office/word/2010/wordprocessingGroup" xmlns:wpi="http://schemas.microsoft.com/office/word/2010/wordprocessingInk" xmlns:wne="http://schemas.microsoft.com/office/word/2006/wordml" xmlns:wps="http://schemas.microsoft.com/office/word/2010/wordprocessingShape" mc:Ignorable="w14 w15 w16se w16cid w16 w16cex w16sdtdh wp14">
+<w:endnotes xmlns:wpc="http://schemas.microsoft.com/office/word/2010/wordprocessingCanvas" xmlns:cx="http://schemas.microsoft.com/office/drawing/2014/chartex" xmlns:cx1="http://schemas.microsoft.com/office/drawing/2015/9/8/chartex" xmlns:cx2="http://schemas.microsoft.com/office/drawing/2015/10/21/chartex" xmlns:cx3="http://schemas.microsoft.com/office/drawing/2016/5/9/chartex" xmlns:cx4="http://schemas.microsoft.com/office/drawing/2016/5/10/chartex" xmlns:cx5="http://schemas.microsoft.com/office/drawing/2016/5/11/chartex" xmlns:cx6="http://schemas.microsoft.com/office/drawing/2016/5/12/chartex" xmlns:cx7="http://schemas.microsoft.com/office/drawing/2016/5/13/chartex" xmlns:cx8="http://schemas.microsoft.com/office/drawing/2016/5/14/chartex" xmlns:mc="http://schemas.openxmlformats.org/markup-compatibility/2006" xmlns:aink="http://schemas.microsoft.com/office/drawing/2016/ink" xmlns:am3d="http://schemas.microsoft.com/office/drawing/2017/model3d" xmlns:o="urn:schemas-microsoft-com:office:office" xmlns:r="http://schemas.openxmlformats.org/officeDocument/2006/relationships" xmlns:m="http://schemas.openxmlformats.org/officeDocument/2006/math" xmlns:v="urn:schemas-microsoft-com:vml" xmlns:wp14="http://schemas.microsoft.com/office/word/2010/wordprocessingDrawing" xmlns:wp="http://schemas.openxmlformats.org/drawingml/2006/wordprocessingDrawing" xmlns:w10="urn:schemas-microsoft-com:office:word" xmlns:w="http://schemas.openxmlformats.org/wordprocessingml/2006/main" xmlns:w14="http://schemas.microsoft.com/office/word/2010/wordml" xmlns:w15="http://schemas.microsoft.com/office/word/2012/wordml" xmlns:w16cex="http://schemas.microsoft.com/office/word/2018/wordml/cex" xmlns:w16cid="http://schemas.microsoft.com/office/word/2016/wordml/cid" xmlns:w16="http://schemas.microsoft.com/office/word/2018/wordml" xmlns:w16sdtdh="http://schemas.microsoft.com/office/word/2020/wordml/sdtdatahash" xmlns:w16se="http://schemas.microsoft.com/office/word/2015/wordml/symex" xmlns:wpg="http://schemas.microsoft.com/office/word/2010/wordprocessingGroup" xmlns:wpi="http://schemas.microsoft.com/office/word/2010/wordprocessingInk" xmlns:wne="http://schemas.microsoft.com/office/word/2006/wordml" xmlns:wps="http://schemas.microsoft.com/office/word/2010/wordprocessingShape" mc:Ignorable="w14 w15 w16se w16cid w16 w16cex w16sdtdh wp14">
   <w:endnote w:type="separator" w:id="-1">
     <w:p>
       <w:pPr>
@@ -1658,7 +1745,7 @@
 </file>
 
 <file path=word/footer1.xml><?xml version="1.0" encoding="utf-8"?>
-<w:ftr xmlns:wpc="http://schemas.microsoft.com/office/word/2010/wordprocessingCanvas" xmlns:cx="http://schemas.microsoft.com/office/drawing/2014/chartex" xmlns:cx1="http://schemas.microsoft.com/office/drawing/2015/9/8/chartex" xmlns:cx2="http://schemas.microsoft.com/office/drawing/2015/10/21/chartex" xmlns:cx3="http://schemas.microsoft.com/office/drawing/2016/5/9/chartex" xmlns:cx4="http://schemas.microsoft.com/office/drawing/2016/5/10/chartex" xmlns:cx5="http://schemas.microsoft.com/office/drawing/2016/5/11/chartex" xmlns:cx6="http://schemas.microsoft.com/office/drawing/2016/5/12/chartex" xmlns:cx7="http://schemas.microsoft.com/office/drawing/2016/5/13/chartex" xmlns:cx8="http://schemas.microsoft.com/office/drawing/2016/5/14/chartex" xmlns:mc="http://schemas.openxmlformats.org/markup-compatibility/2006" xmlns:aink="http://schemas.microsoft.com/office/drawing/2016/ink" xmlns:am3d="http://schemas.microsoft.com/office/drawing/2017/model3d" xmlns:o="urn:schemas-microsoft-com:office:office" xmlns:oel="http://schemas.microsoft.com/office/2019/extlst" xmlns:r="http://schemas.openxmlformats.org/officeDocument/2006/relationships" xmlns:m="http://schemas.openxmlformats.org/officeDocument/2006/math" xmlns:v="urn:schemas-microsoft-com:vml" xmlns:wp14="http://schemas.microsoft.com/office/word/2010/wordprocessingDrawing" xmlns:wp="http://schemas.openxmlformats.org/drawingml/2006/wordprocessingDrawing" xmlns:w10="urn:schemas-microsoft-com:office:word" xmlns:w="http://schemas.openxmlformats.org/wordprocessingml/2006/main" xmlns:w14="http://schemas.microsoft.com/office/word/2010/wordml" xmlns:w15="http://schemas.microsoft.com/office/word/2012/wordml" xmlns:w16cex="http://schemas.microsoft.com/office/word/2018/wordml/cex" xmlns:w16cid="http://schemas.microsoft.com/office/word/2016/wordml/cid" xmlns:w16="http://schemas.microsoft.com/office/word/2018/wordml" xmlns:w16sdtdh="http://schemas.microsoft.com/office/word/2020/wordml/sdtdatahash" xmlns:w16se="http://schemas.microsoft.com/office/word/2015/wordml/symex" xmlns:wpg="http://schemas.microsoft.com/office/word/2010/wordprocessingGroup" xmlns:wpi="http://schemas.microsoft.com/office/word/2010/wordprocessingInk" xmlns:wne="http://schemas.microsoft.com/office/word/2006/wordml" xmlns:wps="http://schemas.microsoft.com/office/word/2010/wordprocessingShape" mc:Ignorable="w14 w15 w16se w16cid w16 w16cex w16sdtdh wp14">
+<w:ftr xmlns:wpc="http://schemas.microsoft.com/office/word/2010/wordprocessingCanvas" xmlns:cx="http://schemas.microsoft.com/office/drawing/2014/chartex" xmlns:cx1="http://schemas.microsoft.com/office/drawing/2015/9/8/chartex" xmlns:cx2="http://schemas.microsoft.com/office/drawing/2015/10/21/chartex" xmlns:cx3="http://schemas.microsoft.com/office/drawing/2016/5/9/chartex" xmlns:cx4="http://schemas.microsoft.com/office/drawing/2016/5/10/chartex" xmlns:cx5="http://schemas.microsoft.com/office/drawing/2016/5/11/chartex" xmlns:cx6="http://schemas.microsoft.com/office/drawing/2016/5/12/chartex" xmlns:cx7="http://schemas.microsoft.com/office/drawing/2016/5/13/chartex" xmlns:cx8="http://schemas.microsoft.com/office/drawing/2016/5/14/chartex" xmlns:mc="http://schemas.openxmlformats.org/markup-compatibility/2006" xmlns:aink="http://schemas.microsoft.com/office/drawing/2016/ink" xmlns:am3d="http://schemas.microsoft.com/office/drawing/2017/model3d" xmlns:o="urn:schemas-microsoft-com:office:office" xmlns:r="http://schemas.openxmlformats.org/officeDocument/2006/relationships" xmlns:m="http://schemas.openxmlformats.org/officeDocument/2006/math" xmlns:v="urn:schemas-microsoft-com:vml" xmlns:wp14="http://schemas.microsoft.com/office/word/2010/wordprocessingDrawing" xmlns:wp="http://schemas.openxmlformats.org/drawingml/2006/wordprocessingDrawing" xmlns:w10="urn:schemas-microsoft-com:office:word" xmlns:w="http://schemas.openxmlformats.org/wordprocessingml/2006/main" xmlns:w14="http://schemas.microsoft.com/office/word/2010/wordml" xmlns:w15="http://schemas.microsoft.com/office/word/2012/wordml" xmlns:w16cex="http://schemas.microsoft.com/office/word/2018/wordml/cex" xmlns:w16cid="http://schemas.microsoft.com/office/word/2016/wordml/cid" xmlns:w16="http://schemas.microsoft.com/office/word/2018/wordml" xmlns:w16sdtdh="http://schemas.microsoft.com/office/word/2020/wordml/sdtdatahash" xmlns:w16se="http://schemas.microsoft.com/office/word/2015/wordml/symex" xmlns:wpg="http://schemas.microsoft.com/office/word/2010/wordprocessingGroup" xmlns:wpi="http://schemas.microsoft.com/office/word/2010/wordprocessingInk" xmlns:wne="http://schemas.microsoft.com/office/word/2006/wordml" xmlns:wps="http://schemas.microsoft.com/office/word/2010/wordprocessingShape" mc:Ignorable="w14 w15 w16se w16cid w16 w16cex w16sdtdh wp14">
   <w:tbl>
     <w:tblPr>
       <w:tblW w:w="0" w:type="auto"/>
@@ -1677,7 +1764,7 @@
         </w:tcPr>
         <w:p>
           <w:pPr>
-            <w:pStyle w:val="Header"/>
+            <w:pStyle w:val="En-tte"/>
             <w:ind w:left="-115"/>
           </w:pPr>
         </w:p>
@@ -1688,7 +1775,7 @@
         </w:tcPr>
         <w:p>
           <w:pPr>
-            <w:pStyle w:val="Header"/>
+            <w:pStyle w:val="En-tte"/>
             <w:jc w:val="center"/>
           </w:pPr>
         </w:p>
@@ -1699,7 +1786,7 @@
         </w:tcPr>
         <w:p>
           <w:pPr>
-            <w:pStyle w:val="Header"/>
+            <w:pStyle w:val="En-tte"/>
             <w:ind w:right="-115"/>
             <w:jc w:val="right"/>
           </w:pPr>
@@ -1709,14 +1796,14 @@
   </w:tbl>
   <w:p>
     <w:pPr>
-      <w:pStyle w:val="Footer"/>
+      <w:pStyle w:val="Pieddepage"/>
     </w:pPr>
   </w:p>
 </w:ftr>
 </file>
 
 <file path=word/footer2.xml><?xml version="1.0" encoding="utf-8"?>
-<w:ftr xmlns:wpc="http://schemas.microsoft.com/office/word/2010/wordprocessingCanvas" xmlns:cx="http://schemas.microsoft.com/office/drawing/2014/chartex" xmlns:cx1="http://schemas.microsoft.com/office/drawing/2015/9/8/chartex" xmlns:cx2="http://schemas.microsoft.com/office/drawing/2015/10/21/chartex" xmlns:cx3="http://schemas.microsoft.com/office/drawing/2016/5/9/chartex" xmlns:cx4="http://schemas.microsoft.com/office/drawing/2016/5/10/chartex" xmlns:cx5="http://schemas.microsoft.com/office/drawing/2016/5/11/chartex" xmlns:cx6="http://schemas.microsoft.com/office/drawing/2016/5/12/chartex" xmlns:cx7="http://schemas.microsoft.com/office/drawing/2016/5/13/chartex" xmlns:cx8="http://schemas.microsoft.com/office/drawing/2016/5/14/chartex" xmlns:mc="http://schemas.openxmlformats.org/markup-compatibility/2006" xmlns:aink="http://schemas.microsoft.com/office/drawing/2016/ink" xmlns:am3d="http://schemas.microsoft.com/office/drawing/2017/model3d" xmlns:o="urn:schemas-microsoft-com:office:office" xmlns:oel="http://schemas.microsoft.com/office/2019/extlst" xmlns:r="http://schemas.openxmlformats.org/officeDocument/2006/relationships" xmlns:m="http://schemas.openxmlformats.org/officeDocument/2006/math" xmlns:v="urn:schemas-microsoft-com:vml" xmlns:wp14="http://schemas.microsoft.com/office/word/2010/wordprocessingDrawing" xmlns:wp="http://schemas.openxmlformats.org/drawingml/2006/wordprocessingDrawing" xmlns:w10="urn:schemas-microsoft-com:office:word" xmlns:w="http://schemas.openxmlformats.org/wordprocessingml/2006/main" xmlns:w14="http://schemas.microsoft.com/office/word/2010/wordml" xmlns:w15="http://schemas.microsoft.com/office/word/2012/wordml" xmlns:w16cex="http://schemas.microsoft.com/office/word/2018/wordml/cex" xmlns:w16cid="http://schemas.microsoft.com/office/word/2016/wordml/cid" xmlns:w16="http://schemas.microsoft.com/office/word/2018/wordml" xmlns:w16sdtdh="http://schemas.microsoft.com/office/word/2020/wordml/sdtdatahash" xmlns:w16se="http://schemas.microsoft.com/office/word/2015/wordml/symex" xmlns:wpg="http://schemas.microsoft.com/office/word/2010/wordprocessingGroup" xmlns:wpi="http://schemas.microsoft.com/office/word/2010/wordprocessingInk" xmlns:wne="http://schemas.microsoft.com/office/word/2006/wordml" xmlns:wps="http://schemas.microsoft.com/office/word/2010/wordprocessingShape" mc:Ignorable="w14 w15 w16se w16cid w16 w16cex w16sdtdh wp14">
+<w:ftr xmlns:wpc="http://schemas.microsoft.com/office/word/2010/wordprocessingCanvas" xmlns:cx="http://schemas.microsoft.com/office/drawing/2014/chartex" xmlns:cx1="http://schemas.microsoft.com/office/drawing/2015/9/8/chartex" xmlns:cx2="http://schemas.microsoft.com/office/drawing/2015/10/21/chartex" xmlns:cx3="http://schemas.microsoft.com/office/drawing/2016/5/9/chartex" xmlns:cx4="http://schemas.microsoft.com/office/drawing/2016/5/10/chartex" xmlns:cx5="http://schemas.microsoft.com/office/drawing/2016/5/11/chartex" xmlns:cx6="http://schemas.microsoft.com/office/drawing/2016/5/12/chartex" xmlns:cx7="http://schemas.microsoft.com/office/drawing/2016/5/13/chartex" xmlns:cx8="http://schemas.microsoft.com/office/drawing/2016/5/14/chartex" xmlns:mc="http://schemas.openxmlformats.org/markup-compatibility/2006" xmlns:aink="http://schemas.microsoft.com/office/drawing/2016/ink" xmlns:am3d="http://schemas.microsoft.com/office/drawing/2017/model3d" xmlns:o="urn:schemas-microsoft-com:office:office" xmlns:r="http://schemas.openxmlformats.org/officeDocument/2006/relationships" xmlns:m="http://schemas.openxmlformats.org/officeDocument/2006/math" xmlns:v="urn:schemas-microsoft-com:vml" xmlns:wp14="http://schemas.microsoft.com/office/word/2010/wordprocessingDrawing" xmlns:wp="http://schemas.openxmlformats.org/drawingml/2006/wordprocessingDrawing" xmlns:w10="urn:schemas-microsoft-com:office:word" xmlns:w="http://schemas.openxmlformats.org/wordprocessingml/2006/main" xmlns:w14="http://schemas.microsoft.com/office/word/2010/wordml" xmlns:w15="http://schemas.microsoft.com/office/word/2012/wordml" xmlns:w16cex="http://schemas.microsoft.com/office/word/2018/wordml/cex" xmlns:w16cid="http://schemas.microsoft.com/office/word/2016/wordml/cid" xmlns:w16="http://schemas.microsoft.com/office/word/2018/wordml" xmlns:w16sdtdh="http://schemas.microsoft.com/office/word/2020/wordml/sdtdatahash" xmlns:w16se="http://schemas.microsoft.com/office/word/2015/wordml/symex" xmlns:wpg="http://schemas.microsoft.com/office/word/2010/wordprocessingGroup" xmlns:wpi="http://schemas.microsoft.com/office/word/2010/wordprocessingInk" xmlns:wne="http://schemas.microsoft.com/office/word/2006/wordml" xmlns:wps="http://schemas.microsoft.com/office/word/2010/wordprocessingShape" mc:Ignorable="w14 w15 w16se w16cid w16 w16cex w16sdtdh wp14">
   <w:tbl>
     <w:tblPr>
       <w:tblW w:w="0" w:type="auto"/>
@@ -1735,7 +1822,7 @@
         </w:tcPr>
         <w:p>
           <w:pPr>
-            <w:pStyle w:val="Header"/>
+            <w:pStyle w:val="En-tte"/>
             <w:ind w:left="-115"/>
           </w:pPr>
         </w:p>
@@ -1746,7 +1833,7 @@
         </w:tcPr>
         <w:p>
           <w:pPr>
-            <w:pStyle w:val="Header"/>
+            <w:pStyle w:val="En-tte"/>
             <w:jc w:val="center"/>
           </w:pPr>
         </w:p>
@@ -1757,7 +1844,7 @@
         </w:tcPr>
         <w:p>
           <w:pPr>
-            <w:pStyle w:val="Header"/>
+            <w:pStyle w:val="En-tte"/>
             <w:ind w:right="-115"/>
             <w:jc w:val="right"/>
           </w:pPr>
@@ -1767,14 +1854,14 @@
   </w:tbl>
   <w:p>
     <w:pPr>
-      <w:pStyle w:val="Footer"/>
+      <w:pStyle w:val="Pieddepage"/>
     </w:pPr>
   </w:p>
 </w:ftr>
 </file>
 
 <file path=word/footnotes.xml><?xml version="1.0" encoding="utf-8"?>
-<w:footnotes xmlns:wpc="http://schemas.microsoft.com/office/word/2010/wordprocessingCanvas" xmlns:cx="http://schemas.microsoft.com/office/drawing/2014/chartex" xmlns:cx1="http://schemas.microsoft.com/office/drawing/2015/9/8/chartex" xmlns:cx2="http://schemas.microsoft.com/office/drawing/2015/10/21/chartex" xmlns:cx3="http://schemas.microsoft.com/office/drawing/2016/5/9/chartex" xmlns:cx4="http://schemas.microsoft.com/office/drawing/2016/5/10/chartex" xmlns:cx5="http://schemas.microsoft.com/office/drawing/2016/5/11/chartex" xmlns:cx6="http://schemas.microsoft.com/office/drawing/2016/5/12/chartex" xmlns:cx7="http://schemas.microsoft.com/office/drawing/2016/5/13/chartex" xmlns:cx8="http://schemas.microsoft.com/office/drawing/2016/5/14/chartex" xmlns:mc="http://schemas.openxmlformats.org/markup-compatibility/2006" xmlns:aink="http://schemas.microsoft.com/office/drawing/2016/ink" xmlns:am3d="http://schemas.microsoft.com/office/drawing/2017/model3d" xmlns:o="urn:schemas-microsoft-com:office:office" xmlns:oel="http://schemas.microsoft.com/office/2019/extlst" xmlns:r="http://schemas.openxmlformats.org/officeDocument/2006/relationships" xmlns:m="http://schemas.openxmlformats.org/officeDocument/2006/math" xmlns:v="urn:schemas-microsoft-com:vml" xmlns:wp14="http://schemas.microsoft.com/office/word/2010/wordprocessingDrawing" xmlns:wp="http://schemas.openxmlformats.org/drawingml/2006/wordprocessingDrawing" xmlns:w10="urn:schemas-microsoft-com:office:word" xmlns:w="http://schemas.openxmlformats.org/wordprocessingml/2006/main" xmlns:w14="http://schemas.microsoft.com/office/word/2010/wordml" xmlns:w15="http://schemas.microsoft.com/office/word/2012/wordml" xmlns:w16cex="http://schemas.microsoft.com/office/word/2018/wordml/cex" xmlns:w16cid="http://schemas.microsoft.com/office/word/2016/wordml/cid" xmlns:w16="http://schemas.microsoft.com/office/word/2018/wordml" xmlns:w16sdtdh="http://schemas.microsoft.com/office/word/2020/wordml/sdtdatahash" xmlns:w16se="http://schemas.microsoft.com/office/word/2015/wordml/symex" xmlns:wpg="http://schemas.microsoft.com/office/word/2010/wordprocessingGroup" xmlns:wpi="http://schemas.microsoft.com/office/word/2010/wordprocessingInk" xmlns:wne="http://schemas.microsoft.com/office/word/2006/wordml" xmlns:wps="http://schemas.microsoft.com/office/word/2010/wordprocessingShape" mc:Ignorable="w14 w15 w16se w16cid w16 w16cex w16sdtdh wp14">
+<w:footnotes xmlns:wpc="http://schemas.microsoft.com/office/word/2010/wordprocessingCanvas" xmlns:cx="http://schemas.microsoft.com/office/drawing/2014/chartex" xmlns:cx1="http://schemas.microsoft.com/office/drawing/2015/9/8/chartex" xmlns:cx2="http://schemas.microsoft.com/office/drawing/2015/10/21/chartex" xmlns:cx3="http://schemas.microsoft.com/office/drawing/2016/5/9/chartex" xmlns:cx4="http://schemas.microsoft.com/office/drawing/2016/5/10/chartex" xmlns:cx5="http://schemas.microsoft.com/office/drawing/2016/5/11/chartex" xmlns:cx6="http://schemas.microsoft.com/office/drawing/2016/5/12/chartex" xmlns:cx7="http://schemas.microsoft.com/office/drawing/2016/5/13/chartex" xmlns:cx8="http://schemas.microsoft.com/office/drawing/2016/5/14/chartex" xmlns:mc="http://schemas.openxmlformats.org/markup-compatibility/2006" xmlns:aink="http://schemas.microsoft.com/office/drawing/2016/ink" xmlns:am3d="http://schemas.microsoft.com/office/drawing/2017/model3d" xmlns:o="urn:schemas-microsoft-com:office:office" xmlns:r="http://schemas.openxmlformats.org/officeDocument/2006/relationships" xmlns:m="http://schemas.openxmlformats.org/officeDocument/2006/math" xmlns:v="urn:schemas-microsoft-com:vml" xmlns:wp14="http://schemas.microsoft.com/office/word/2010/wordprocessingDrawing" xmlns:wp="http://schemas.openxmlformats.org/drawingml/2006/wordprocessingDrawing" xmlns:w10="urn:schemas-microsoft-com:office:word" xmlns:w="http://schemas.openxmlformats.org/wordprocessingml/2006/main" xmlns:w14="http://schemas.microsoft.com/office/word/2010/wordml" xmlns:w15="http://schemas.microsoft.com/office/word/2012/wordml" xmlns:w16cex="http://schemas.microsoft.com/office/word/2018/wordml/cex" xmlns:w16cid="http://schemas.microsoft.com/office/word/2016/wordml/cid" xmlns:w16="http://schemas.microsoft.com/office/word/2018/wordml" xmlns:w16sdtdh="http://schemas.microsoft.com/office/word/2020/wordml/sdtdatahash" xmlns:w16se="http://schemas.microsoft.com/office/word/2015/wordml/symex" xmlns:wpg="http://schemas.microsoft.com/office/word/2010/wordprocessingGroup" xmlns:wpi="http://schemas.microsoft.com/office/word/2010/wordprocessingInk" xmlns:wne="http://schemas.microsoft.com/office/word/2006/wordml" xmlns:wps="http://schemas.microsoft.com/office/word/2010/wordprocessingShape" mc:Ignorable="w14 w15 w16se w16cid w16 w16cex w16sdtdh wp14">
   <w:footnote w:type="separator" w:id="-1">
     <w:p>
       <w:pPr>
@@ -1806,7 +1893,7 @@
 </file>
 
 <file path=word/header1.xml><?xml version="1.0" encoding="utf-8"?>
-<w:hdr xmlns:wpc="http://schemas.microsoft.com/office/word/2010/wordprocessingCanvas" xmlns:cx="http://schemas.microsoft.com/office/drawing/2014/chartex" xmlns:cx1="http://schemas.microsoft.com/office/drawing/2015/9/8/chartex" xmlns:cx2="http://schemas.microsoft.com/office/drawing/2015/10/21/chartex" xmlns:cx3="http://schemas.microsoft.com/office/drawing/2016/5/9/chartex" xmlns:cx4="http://schemas.microsoft.com/office/drawing/2016/5/10/chartex" xmlns:cx5="http://schemas.microsoft.com/office/drawing/2016/5/11/chartex" xmlns:cx6="http://schemas.microsoft.com/office/drawing/2016/5/12/chartex" xmlns:cx7="http://schemas.microsoft.com/office/drawing/2016/5/13/chartex" xmlns:cx8="http://schemas.microsoft.com/office/drawing/2016/5/14/chartex" xmlns:mc="http://schemas.openxmlformats.org/markup-compatibility/2006" xmlns:aink="http://schemas.microsoft.com/office/drawing/2016/ink" xmlns:am3d="http://schemas.microsoft.com/office/drawing/2017/model3d" xmlns:o="urn:schemas-microsoft-com:office:office" xmlns:oel="http://schemas.microsoft.com/office/2019/extlst" xmlns:r="http://schemas.openxmlformats.org/officeDocument/2006/relationships" xmlns:m="http://schemas.openxmlformats.org/officeDocument/2006/math" xmlns:v="urn:schemas-microsoft-com:vml" xmlns:wp14="http://schemas.microsoft.com/office/word/2010/wordprocessingDrawing" xmlns:wp="http://schemas.openxmlformats.org/drawingml/2006/wordprocessingDrawing" xmlns:w10="urn:schemas-microsoft-com:office:word" xmlns:w="http://schemas.openxmlformats.org/wordprocessingml/2006/main" xmlns:w14="http://schemas.microsoft.com/office/word/2010/wordml" xmlns:w15="http://schemas.microsoft.com/office/word/2012/wordml" xmlns:w16cex="http://schemas.microsoft.com/office/word/2018/wordml/cex" xmlns:w16cid="http://schemas.microsoft.com/office/word/2016/wordml/cid" xmlns:w16="http://schemas.microsoft.com/office/word/2018/wordml" xmlns:w16sdtdh="http://schemas.microsoft.com/office/word/2020/wordml/sdtdatahash" xmlns:w16se="http://schemas.microsoft.com/office/word/2015/wordml/symex" xmlns:wpg="http://schemas.microsoft.com/office/word/2010/wordprocessingGroup" xmlns:wpi="http://schemas.microsoft.com/office/word/2010/wordprocessingInk" xmlns:wne="http://schemas.microsoft.com/office/word/2006/wordml" xmlns:wps="http://schemas.microsoft.com/office/word/2010/wordprocessingShape" mc:Ignorable="w14 w15 w16se w16cid w16 w16cex w16sdtdh wp14">
+<w:hdr xmlns:wpc="http://schemas.microsoft.com/office/word/2010/wordprocessingCanvas" xmlns:cx="http://schemas.microsoft.com/office/drawing/2014/chartex" xmlns:cx1="http://schemas.microsoft.com/office/drawing/2015/9/8/chartex" xmlns:cx2="http://schemas.microsoft.com/office/drawing/2015/10/21/chartex" xmlns:cx3="http://schemas.microsoft.com/office/drawing/2016/5/9/chartex" xmlns:cx4="http://schemas.microsoft.com/office/drawing/2016/5/10/chartex" xmlns:cx5="http://schemas.microsoft.com/office/drawing/2016/5/11/chartex" xmlns:cx6="http://schemas.microsoft.com/office/drawing/2016/5/12/chartex" xmlns:cx7="http://schemas.microsoft.com/office/drawing/2016/5/13/chartex" xmlns:cx8="http://schemas.microsoft.com/office/drawing/2016/5/14/chartex" xmlns:mc="http://schemas.openxmlformats.org/markup-compatibility/2006" xmlns:aink="http://schemas.microsoft.com/office/drawing/2016/ink" xmlns:am3d="http://schemas.microsoft.com/office/drawing/2017/model3d" xmlns:o="urn:schemas-microsoft-com:office:office" xmlns:r="http://schemas.openxmlformats.org/officeDocument/2006/relationships" xmlns:m="http://schemas.openxmlformats.org/officeDocument/2006/math" xmlns:v="urn:schemas-microsoft-com:vml" xmlns:wp14="http://schemas.microsoft.com/office/word/2010/wordprocessingDrawing" xmlns:wp="http://schemas.openxmlformats.org/drawingml/2006/wordprocessingDrawing" xmlns:w10="urn:schemas-microsoft-com:office:word" xmlns:w="http://schemas.openxmlformats.org/wordprocessingml/2006/main" xmlns:w14="http://schemas.microsoft.com/office/word/2010/wordml" xmlns:w15="http://schemas.microsoft.com/office/word/2012/wordml" xmlns:w16cex="http://schemas.microsoft.com/office/word/2018/wordml/cex" xmlns:w16cid="http://schemas.microsoft.com/office/word/2016/wordml/cid" xmlns:w16="http://schemas.microsoft.com/office/word/2018/wordml" xmlns:w16sdtdh="http://schemas.microsoft.com/office/word/2020/wordml/sdtdatahash" xmlns:w16se="http://schemas.microsoft.com/office/word/2015/wordml/symex" xmlns:wpg="http://schemas.microsoft.com/office/word/2010/wordprocessingGroup" xmlns:wpi="http://schemas.microsoft.com/office/word/2010/wordprocessingInk" xmlns:wne="http://schemas.microsoft.com/office/word/2006/wordml" xmlns:wps="http://schemas.microsoft.com/office/word/2010/wordprocessingShape" mc:Ignorable="w14 w15 w16se w16cid w16 w16cex w16sdtdh wp14">
   <w:tbl>
     <w:tblPr>
       <w:tblW w:w="0" w:type="auto"/>
@@ -1825,7 +1912,7 @@
         </w:tcPr>
         <w:p>
           <w:pPr>
-            <w:pStyle w:val="Header"/>
+            <w:pStyle w:val="En-tte"/>
             <w:ind w:left="-115"/>
           </w:pPr>
         </w:p>
@@ -1836,7 +1923,7 @@
         </w:tcPr>
         <w:p>
           <w:pPr>
-            <w:pStyle w:val="Header"/>
+            <w:pStyle w:val="En-tte"/>
             <w:jc w:val="center"/>
           </w:pPr>
         </w:p>
@@ -1847,7 +1934,7 @@
         </w:tcPr>
         <w:p>
           <w:pPr>
-            <w:pStyle w:val="Header"/>
+            <w:pStyle w:val="En-tte"/>
             <w:ind w:right="-115"/>
             <w:jc w:val="right"/>
           </w:pPr>
@@ -1857,14 +1944,14 @@
   </w:tbl>
   <w:p>
     <w:pPr>
-      <w:pStyle w:val="Header"/>
+      <w:pStyle w:val="En-tte"/>
     </w:pPr>
   </w:p>
 </w:hdr>
 </file>
 
 <file path=word/header2.xml><?xml version="1.0" encoding="utf-8"?>
-<w:hdr xmlns:wpc="http://schemas.microsoft.com/office/word/2010/wordprocessingCanvas" xmlns:cx="http://schemas.microsoft.com/office/drawing/2014/chartex" xmlns:cx1="http://schemas.microsoft.com/office/drawing/2015/9/8/chartex" xmlns:cx2="http://schemas.microsoft.com/office/drawing/2015/10/21/chartex" xmlns:cx3="http://schemas.microsoft.com/office/drawing/2016/5/9/chartex" xmlns:cx4="http://schemas.microsoft.com/office/drawing/2016/5/10/chartex" xmlns:cx5="http://schemas.microsoft.com/office/drawing/2016/5/11/chartex" xmlns:cx6="http://schemas.microsoft.com/office/drawing/2016/5/12/chartex" xmlns:cx7="http://schemas.microsoft.com/office/drawing/2016/5/13/chartex" xmlns:cx8="http://schemas.microsoft.com/office/drawing/2016/5/14/chartex" xmlns:mc="http://schemas.openxmlformats.org/markup-compatibility/2006" xmlns:aink="http://schemas.microsoft.com/office/drawing/2016/ink" xmlns:am3d="http://schemas.microsoft.com/office/drawing/2017/model3d" xmlns:o="urn:schemas-microsoft-com:office:office" xmlns:oel="http://schemas.microsoft.com/office/2019/extlst" xmlns:r="http://schemas.openxmlformats.org/officeDocument/2006/relationships" xmlns:m="http://schemas.openxmlformats.org/officeDocument/2006/math" xmlns:v="urn:schemas-microsoft-com:vml" xmlns:wp14="http://schemas.microsoft.com/office/word/2010/wordprocessingDrawing" xmlns:wp="http://schemas.openxmlformats.org/drawingml/2006/wordprocessingDrawing" xmlns:w10="urn:schemas-microsoft-com:office:word" xmlns:w="http://schemas.openxmlformats.org/wordprocessingml/2006/main" xmlns:w14="http://schemas.microsoft.com/office/word/2010/wordml" xmlns:w15="http://schemas.microsoft.com/office/word/2012/wordml" xmlns:w16cex="http://schemas.microsoft.com/office/word/2018/wordml/cex" xmlns:w16cid="http://schemas.microsoft.com/office/word/2016/wordml/cid" xmlns:w16="http://schemas.microsoft.com/office/word/2018/wordml" xmlns:w16sdtdh="http://schemas.microsoft.com/office/word/2020/wordml/sdtdatahash" xmlns:w16se="http://schemas.microsoft.com/office/word/2015/wordml/symex" xmlns:wpg="http://schemas.microsoft.com/office/word/2010/wordprocessingGroup" xmlns:wpi="http://schemas.microsoft.com/office/word/2010/wordprocessingInk" xmlns:wne="http://schemas.microsoft.com/office/word/2006/wordml" xmlns:wps="http://schemas.microsoft.com/office/word/2010/wordprocessingShape" mc:Ignorable="w14 w15 w16se w16cid w16 w16cex w16sdtdh wp14">
+<w:hdr xmlns:wpc="http://schemas.microsoft.com/office/word/2010/wordprocessingCanvas" xmlns:cx="http://schemas.microsoft.com/office/drawing/2014/chartex" xmlns:cx1="http://schemas.microsoft.com/office/drawing/2015/9/8/chartex" xmlns:cx2="http://schemas.microsoft.com/office/drawing/2015/10/21/chartex" xmlns:cx3="http://schemas.microsoft.com/office/drawing/2016/5/9/chartex" xmlns:cx4="http://schemas.microsoft.com/office/drawing/2016/5/10/chartex" xmlns:cx5="http://schemas.microsoft.com/office/drawing/2016/5/11/chartex" xmlns:cx6="http://schemas.microsoft.com/office/drawing/2016/5/12/chartex" xmlns:cx7="http://schemas.microsoft.com/office/drawing/2016/5/13/chartex" xmlns:cx8="http://schemas.microsoft.com/office/drawing/2016/5/14/chartex" xmlns:mc="http://schemas.openxmlformats.org/markup-compatibility/2006" xmlns:aink="http://schemas.microsoft.com/office/drawing/2016/ink" xmlns:am3d="http://schemas.microsoft.com/office/drawing/2017/model3d" xmlns:o="urn:schemas-microsoft-com:office:office" xmlns:r="http://schemas.openxmlformats.org/officeDocument/2006/relationships" xmlns:m="http://schemas.openxmlformats.org/officeDocument/2006/math" xmlns:v="urn:schemas-microsoft-com:vml" xmlns:wp14="http://schemas.microsoft.com/office/word/2010/wordprocessingDrawing" xmlns:wp="http://schemas.openxmlformats.org/drawingml/2006/wordprocessingDrawing" xmlns:w10="urn:schemas-microsoft-com:office:word" xmlns:w="http://schemas.openxmlformats.org/wordprocessingml/2006/main" xmlns:w14="http://schemas.microsoft.com/office/word/2010/wordml" xmlns:w15="http://schemas.microsoft.com/office/word/2012/wordml" xmlns:w16cex="http://schemas.microsoft.com/office/word/2018/wordml/cex" xmlns:w16cid="http://schemas.microsoft.com/office/word/2016/wordml/cid" xmlns:w16="http://schemas.microsoft.com/office/word/2018/wordml" xmlns:w16sdtdh="http://schemas.microsoft.com/office/word/2020/wordml/sdtdatahash" xmlns:w16se="http://schemas.microsoft.com/office/word/2015/wordml/symex" xmlns:wpg="http://schemas.microsoft.com/office/word/2010/wordprocessingGroup" xmlns:wpi="http://schemas.microsoft.com/office/word/2010/wordprocessingInk" xmlns:wne="http://schemas.microsoft.com/office/word/2006/wordml" xmlns:wps="http://schemas.microsoft.com/office/word/2010/wordprocessingShape" mc:Ignorable="w14 w15 w16se w16cid w16 w16cex w16sdtdh wp14">
   <w:tbl>
     <w:tblPr>
       <w:tblW w:w="0" w:type="auto"/>
@@ -1883,7 +1970,7 @@
         </w:tcPr>
         <w:p>
           <w:pPr>
-            <w:pStyle w:val="Header"/>
+            <w:pStyle w:val="En-tte"/>
             <w:ind w:left="-115"/>
           </w:pPr>
         </w:p>
@@ -1894,7 +1981,7 @@
         </w:tcPr>
         <w:p>
           <w:pPr>
-            <w:pStyle w:val="Header"/>
+            <w:pStyle w:val="En-tte"/>
             <w:jc w:val="center"/>
           </w:pPr>
         </w:p>
@@ -1905,7 +1992,7 @@
         </w:tcPr>
         <w:p>
           <w:pPr>
-            <w:pStyle w:val="Header"/>
+            <w:pStyle w:val="En-tte"/>
             <w:ind w:right="-115"/>
             <w:jc w:val="right"/>
           </w:pPr>
@@ -1915,14 +2002,14 @@
   </w:tbl>
   <w:p>
     <w:pPr>
-      <w:pStyle w:val="Header"/>
+      <w:pStyle w:val="En-tte"/>
     </w:pPr>
   </w:p>
 </w:hdr>
 </file>
 
 <file path=word/numbering.xml><?xml version="1.0" encoding="utf-8"?>
-<w:numbering xmlns:wpc="http://schemas.microsoft.com/office/word/2010/wordprocessingCanvas" xmlns:cx="http://schemas.microsoft.com/office/drawing/2014/chartex" xmlns:cx1="http://schemas.microsoft.com/office/drawing/2015/9/8/chartex" xmlns:cx2="http://schemas.microsoft.com/office/drawing/2015/10/21/chartex" xmlns:cx3="http://schemas.microsoft.com/office/drawing/2016/5/9/chartex" xmlns:cx4="http://schemas.microsoft.com/office/drawing/2016/5/10/chartex" xmlns:cx5="http://schemas.microsoft.com/office/drawing/2016/5/11/chartex" xmlns:cx6="http://schemas.microsoft.com/office/drawing/2016/5/12/chartex" xmlns:cx7="http://schemas.microsoft.com/office/drawing/2016/5/13/chartex" xmlns:cx8="http://schemas.microsoft.com/office/drawing/2016/5/14/chartex" xmlns:mc="http://schemas.openxmlformats.org/markup-compatibility/2006" xmlns:aink="http://schemas.microsoft.com/office/drawing/2016/ink" xmlns:am3d="http://schemas.microsoft.com/office/drawing/2017/model3d" xmlns:o="urn:schemas-microsoft-com:office:office" xmlns:oel="http://schemas.microsoft.com/office/2019/extlst" xmlns:r="http://schemas.openxmlformats.org/officeDocument/2006/relationships" xmlns:m="http://schemas.openxmlformats.org/officeDocument/2006/math" xmlns:v="urn:schemas-microsoft-com:vml" xmlns:wp14="http://schemas.microsoft.com/office/word/2010/wordprocessingDrawing" xmlns:wp="http://schemas.openxmlformats.org/drawingml/2006/wordprocessingDrawing" xmlns:w10="urn:schemas-microsoft-com:office:word" xmlns:w="http://schemas.openxmlformats.org/wordprocessingml/2006/main" xmlns:w14="http://schemas.microsoft.com/office/word/2010/wordml" xmlns:w15="http://schemas.microsoft.com/office/word/2012/wordml" xmlns:w16cex="http://schemas.microsoft.com/office/word/2018/wordml/cex" xmlns:w16cid="http://schemas.microsoft.com/office/word/2016/wordml/cid" xmlns:w16="http://schemas.microsoft.com/office/word/2018/wordml" xmlns:w16sdtdh="http://schemas.microsoft.com/office/word/2020/wordml/sdtdatahash" xmlns:w16se="http://schemas.microsoft.com/office/word/2015/wordml/symex" xmlns:wpg="http://schemas.microsoft.com/office/word/2010/wordprocessingGroup" xmlns:wpi="http://schemas.microsoft.com/office/word/2010/wordprocessingInk" xmlns:wne="http://schemas.microsoft.com/office/word/2006/wordml" xmlns:wps="http://schemas.microsoft.com/office/word/2010/wordprocessingShape" mc:Ignorable="w14 w15 w16se w16cid w16 w16cex w16sdtdh wp14">
+<w:numbering xmlns:wpc="http://schemas.microsoft.com/office/word/2010/wordprocessingCanvas" xmlns:cx="http://schemas.microsoft.com/office/drawing/2014/chartex" xmlns:cx1="http://schemas.microsoft.com/office/drawing/2015/9/8/chartex" xmlns:cx2="http://schemas.microsoft.com/office/drawing/2015/10/21/chartex" xmlns:cx3="http://schemas.microsoft.com/office/drawing/2016/5/9/chartex" xmlns:cx4="http://schemas.microsoft.com/office/drawing/2016/5/10/chartex" xmlns:cx5="http://schemas.microsoft.com/office/drawing/2016/5/11/chartex" xmlns:cx6="http://schemas.microsoft.com/office/drawing/2016/5/12/chartex" xmlns:cx7="http://schemas.microsoft.com/office/drawing/2016/5/13/chartex" xmlns:cx8="http://schemas.microsoft.com/office/drawing/2016/5/14/chartex" xmlns:mc="http://schemas.openxmlformats.org/markup-compatibility/2006" xmlns:aink="http://schemas.microsoft.com/office/drawing/2016/ink" xmlns:am3d="http://schemas.microsoft.com/office/drawing/2017/model3d" xmlns:o="urn:schemas-microsoft-com:office:office" xmlns:r="http://schemas.openxmlformats.org/officeDocument/2006/relationships" xmlns:m="http://schemas.openxmlformats.org/officeDocument/2006/math" xmlns:v="urn:schemas-microsoft-com:vml" xmlns:wp14="http://schemas.microsoft.com/office/word/2010/wordprocessingDrawing" xmlns:wp="http://schemas.openxmlformats.org/drawingml/2006/wordprocessingDrawing" xmlns:w10="urn:schemas-microsoft-com:office:word" xmlns:w="http://schemas.openxmlformats.org/wordprocessingml/2006/main" xmlns:w14="http://schemas.microsoft.com/office/word/2010/wordml" xmlns:w15="http://schemas.microsoft.com/office/word/2012/wordml" xmlns:w16cex="http://schemas.microsoft.com/office/word/2018/wordml/cex" xmlns:w16cid="http://schemas.microsoft.com/office/word/2016/wordml/cid" xmlns:w16="http://schemas.microsoft.com/office/word/2018/wordml" xmlns:w16sdtdh="http://schemas.microsoft.com/office/word/2020/wordml/sdtdatahash" xmlns:w16se="http://schemas.microsoft.com/office/word/2015/wordml/symex" xmlns:wpg="http://schemas.microsoft.com/office/word/2010/wordprocessingGroup" xmlns:wpi="http://schemas.microsoft.com/office/word/2010/wordprocessingInk" xmlns:wne="http://schemas.microsoft.com/office/word/2006/wordml" xmlns:wps="http://schemas.microsoft.com/office/word/2010/wordprocessingShape" mc:Ignorable="w14 w15 w16se w16cid w16 w16cex w16sdtdh wp14">
   <w:abstractNum w:abstractNumId="0" w15:restartNumberingAfterBreak="0">
     <w:nsid w:val="12B3206E"/>
     <w:multiLevelType w:val="multilevel"/>
@@ -2717,22 +2804,22 @@
       </w:rPr>
     </w:lvl>
   </w:abstractNum>
-  <w:num w:numId="1" w16cid:durableId="1794247463">
+  <w:num w:numId="1">
     <w:abstractNumId w:val="2"/>
   </w:num>
-  <w:num w:numId="2" w16cid:durableId="719940787">
+  <w:num w:numId="2">
     <w:abstractNumId w:val="4"/>
   </w:num>
-  <w:num w:numId="3" w16cid:durableId="1548225219">
+  <w:num w:numId="3">
     <w:abstractNumId w:val="5"/>
   </w:num>
-  <w:num w:numId="4" w16cid:durableId="253322903">
+  <w:num w:numId="4">
     <w:abstractNumId w:val="0"/>
   </w:num>
-  <w:num w:numId="5" w16cid:durableId="2040861442">
+  <w:num w:numId="5">
     <w:abstractNumId w:val="1"/>
   </w:num>
-  <w:num w:numId="6" w16cid:durableId="1523742190">
+  <w:num w:numId="6">
     <w:abstractNumId w:val="3"/>
   </w:num>
 </w:numbering>
@@ -3137,11 +3224,11 @@
     <w:name w:val="Normal"/>
     <w:qFormat/>
   </w:style>
-  <w:style w:type="paragraph" w:styleId="Heading1">
+  <w:style w:type="paragraph" w:styleId="Titre1">
     <w:name w:val="heading 1"/>
     <w:basedOn w:val="Normal"/>
     <w:next w:val="Normal"/>
-    <w:link w:val="Heading1Char"/>
+    <w:link w:val="Titre1Car"/>
     <w:uiPriority w:val="9"/>
     <w:qFormat/>
     <w:rsid w:val="008D59F2"/>
@@ -3158,13 +3245,35 @@
       <w:szCs w:val="32"/>
     </w:rPr>
   </w:style>
-  <w:style w:type="character" w:default="1" w:styleId="DefaultParagraphFont">
+  <w:style w:type="paragraph" w:styleId="Titre2">
+    <w:name w:val="heading 2"/>
+    <w:basedOn w:val="Normal"/>
+    <w:next w:val="Normal"/>
+    <w:link w:val="Titre2Car"/>
+    <w:uiPriority w:val="9"/>
+    <w:unhideWhenUsed/>
+    <w:qFormat/>
+    <w:rsid w:val="00C65AA4"/>
+    <w:pPr>
+      <w:keepNext/>
+      <w:keepLines/>
+      <w:spacing w:before="40" w:after="0"/>
+      <w:outlineLvl w:val="1"/>
+    </w:pPr>
+    <w:rPr>
+      <w:rFonts w:asciiTheme="majorHAnsi" w:eastAsiaTheme="majorEastAsia" w:hAnsiTheme="majorHAnsi" w:cstheme="majorBidi"/>
+      <w:color w:val="2F5496" w:themeColor="accent1" w:themeShade="BF"/>
+      <w:sz w:val="26"/>
+      <w:szCs w:val="26"/>
+    </w:rPr>
+  </w:style>
+  <w:style w:type="character" w:default="1" w:styleId="Policepardfaut">
     <w:name w:val="Default Paragraph Font"/>
     <w:uiPriority w:val="1"/>
     <w:semiHidden/>
     <w:unhideWhenUsed/>
   </w:style>
-  <w:style w:type="table" w:default="1" w:styleId="TableNormal">
+  <w:style w:type="table" w:default="1" w:styleId="TableauNormal">
     <w:name w:val="Normal Table"/>
     <w:uiPriority w:val="99"/>
     <w:semiHidden/>
@@ -3179,15 +3288,15 @@
       </w:tblCellMar>
     </w:tblPr>
   </w:style>
-  <w:style w:type="numbering" w:default="1" w:styleId="NoList">
+  <w:style w:type="numbering" w:default="1" w:styleId="Aucuneliste">
     <w:name w:val="No List"/>
     <w:uiPriority w:val="99"/>
     <w:semiHidden/>
     <w:unhideWhenUsed/>
   </w:style>
-  <w:style w:type="paragraph" w:styleId="NoSpacing">
+  <w:style w:type="paragraph" w:styleId="Sansinterligne">
     <w:name w:val="No Spacing"/>
-    <w:link w:val="NoSpacingChar"/>
+    <w:link w:val="SansinterligneCar"/>
     <w:uiPriority w:val="1"/>
     <w:qFormat/>
     <w:rsid w:val="0001468A"/>
@@ -3199,10 +3308,10 @@
       <w:lang w:val="en-US"/>
     </w:rPr>
   </w:style>
-  <w:style w:type="character" w:customStyle="1" w:styleId="NoSpacingChar">
-    <w:name w:val="No Spacing Char"/>
-    <w:basedOn w:val="DefaultParagraphFont"/>
-    <w:link w:val="NoSpacing"/>
+  <w:style w:type="character" w:customStyle="1" w:styleId="SansinterligneCar">
+    <w:name w:val="Sans interligne Car"/>
+    <w:basedOn w:val="Policepardfaut"/>
+    <w:link w:val="Sansinterligne"/>
     <w:uiPriority w:val="1"/>
     <w:rsid w:val="0001468A"/>
     <w:rPr>
@@ -3210,10 +3319,10 @@
       <w:lang w:val="en-US"/>
     </w:rPr>
   </w:style>
-  <w:style w:type="paragraph" w:styleId="Header">
+  <w:style w:type="paragraph" w:styleId="En-tte">
     <w:name w:val="header"/>
     <w:basedOn w:val="Normal"/>
-    <w:link w:val="HeaderChar"/>
+    <w:link w:val="En-tteCar"/>
     <w:uiPriority w:val="99"/>
     <w:unhideWhenUsed/>
     <w:rsid w:val="0001468A"/>
@@ -3225,17 +3334,17 @@
       <w:spacing w:after="0" w:line="240" w:lineRule="auto"/>
     </w:pPr>
   </w:style>
-  <w:style w:type="character" w:customStyle="1" w:styleId="HeaderChar">
-    <w:name w:val="Header Char"/>
-    <w:basedOn w:val="DefaultParagraphFont"/>
-    <w:link w:val="Header"/>
+  <w:style w:type="character" w:customStyle="1" w:styleId="En-tteCar">
+    <w:name w:val="En-tête Car"/>
+    <w:basedOn w:val="Policepardfaut"/>
+    <w:link w:val="En-tte"/>
     <w:uiPriority w:val="99"/>
     <w:rsid w:val="0001468A"/>
   </w:style>
-  <w:style w:type="paragraph" w:styleId="Footer">
+  <w:style w:type="paragraph" w:styleId="Pieddepage">
     <w:name w:val="footer"/>
     <w:basedOn w:val="Normal"/>
-    <w:link w:val="FooterChar"/>
+    <w:link w:val="PieddepageCar"/>
     <w:uiPriority w:val="99"/>
     <w:unhideWhenUsed/>
     <w:rsid w:val="0001468A"/>
@@ -3247,16 +3356,16 @@
       <w:spacing w:after="0" w:line="240" w:lineRule="auto"/>
     </w:pPr>
   </w:style>
-  <w:style w:type="character" w:customStyle="1" w:styleId="FooterChar">
-    <w:name w:val="Footer Char"/>
-    <w:basedOn w:val="DefaultParagraphFont"/>
-    <w:link w:val="Footer"/>
+  <w:style w:type="character" w:customStyle="1" w:styleId="PieddepageCar">
+    <w:name w:val="Pied de page Car"/>
+    <w:basedOn w:val="Policepardfaut"/>
+    <w:link w:val="Pieddepage"/>
     <w:uiPriority w:val="99"/>
     <w:rsid w:val="0001468A"/>
   </w:style>
-  <w:style w:type="table" w:styleId="TableGrid">
+  <w:style w:type="table" w:styleId="Grilledutableau">
     <w:name w:val="Table Grid"/>
-    <w:basedOn w:val="TableNormal"/>
+    <w:basedOn w:val="TableauNormal"/>
     <w:uiPriority w:val="59"/>
     <w:rsid w:val="00886540"/>
     <w:pPr>
@@ -3273,10 +3382,10 @@
       </w:tblBorders>
     </w:tblPr>
   </w:style>
-  <w:style w:type="character" w:customStyle="1" w:styleId="Heading1Char">
-    <w:name w:val="Heading 1 Char"/>
-    <w:basedOn w:val="DefaultParagraphFont"/>
-    <w:link w:val="Heading1"/>
+  <w:style w:type="character" w:customStyle="1" w:styleId="Titre1Car">
+    <w:name w:val="Titre 1 Car"/>
+    <w:basedOn w:val="Policepardfaut"/>
+    <w:link w:val="Titre1"/>
     <w:uiPriority w:val="9"/>
     <w:rsid w:val="008D59F2"/>
     <w:rPr>
@@ -3286,7 +3395,7 @@
       <w:szCs w:val="32"/>
     </w:rPr>
   </w:style>
-  <w:style w:type="paragraph" w:styleId="ListParagraph">
+  <w:style w:type="paragraph" w:styleId="Paragraphedeliste">
     <w:name w:val="List Paragraph"/>
     <w:basedOn w:val="Normal"/>
     <w:uiPriority w:val="34"/>
@@ -3312,6 +3421,42 @@
       <w:sz w:val="24"/>
       <w:szCs w:val="24"/>
       <w:lang w:eastAsia="fr-CA"/>
+    </w:rPr>
+  </w:style>
+  <w:style w:type="character" w:customStyle="1" w:styleId="Titre2Car">
+    <w:name w:val="Titre 2 Car"/>
+    <w:basedOn w:val="Policepardfaut"/>
+    <w:link w:val="Titre2"/>
+    <w:uiPriority w:val="9"/>
+    <w:rsid w:val="00C65AA4"/>
+    <w:rPr>
+      <w:rFonts w:asciiTheme="majorHAnsi" w:eastAsiaTheme="majorEastAsia" w:hAnsiTheme="majorHAnsi" w:cstheme="majorBidi"/>
+      <w:color w:val="2F5496" w:themeColor="accent1" w:themeShade="BF"/>
+      <w:sz w:val="26"/>
+      <w:szCs w:val="26"/>
+    </w:rPr>
+  </w:style>
+  <w:style w:type="character" w:styleId="Lienhypertexte">
+    <w:name w:val="Hyperlink"/>
+    <w:basedOn w:val="Policepardfaut"/>
+    <w:uiPriority w:val="99"/>
+    <w:unhideWhenUsed/>
+    <w:rsid w:val="00C65AA4"/>
+    <w:rPr>
+      <w:color w:val="0563C1" w:themeColor="hyperlink"/>
+      <w:u w:val="single"/>
+    </w:rPr>
+  </w:style>
+  <w:style w:type="character" w:styleId="Mentionnonrsolue">
+    <w:name w:val="Unresolved Mention"/>
+    <w:basedOn w:val="Policepardfaut"/>
+    <w:uiPriority w:val="99"/>
+    <w:semiHidden/>
+    <w:unhideWhenUsed/>
+    <w:rsid w:val="00C65AA4"/>
+    <w:rPr>
+      <w:color w:val="605E5C"/>
+      <w:shd w:val="clear" w:color="auto" w:fill="E1DFDD"/>
     </w:rPr>
   </w:style>
 </w:styles>
@@ -3827,7 +3972,12 @@
 </file>
 
 <file path=customXml/item3.xml><?xml version="1.0" encoding="utf-8"?>
-<b:Sources xmlns:b="http://schemas.openxmlformats.org/officeDocument/2006/bibliography" xmlns="http://schemas.openxmlformats.org/officeDocument/2006/bibliography" SelectedStyle="\APASixthEditionOfficeOnline.xsl" StyleName="APA" Version="6"/>
+<?mso-contentType ?>
+<FormTemplates xmlns="http://schemas.microsoft.com/sharepoint/v3/contenttype/forms">
+  <Display>DocumentLibraryForm</Display>
+  <Edit>DocumentLibraryForm</Edit>
+  <New>DocumentLibraryForm</New>
+</FormTemplates>
 </file>
 
 <file path=customXml/item4.xml><?xml version="1.0" encoding="utf-8"?>
@@ -3837,12 +3987,7 @@
 </file>
 
 <file path=customXml/item5.xml><?xml version="1.0" encoding="utf-8"?>
-<?mso-contentType ?>
-<FormTemplates xmlns="http://schemas.microsoft.com/sharepoint/v3/contenttype/forms">
-  <Display>DocumentLibraryForm</Display>
-  <Edit>DocumentLibraryForm</Edit>
-  <New>DocumentLibraryForm</New>
-</FormTemplates>
+<b:Sources xmlns:b="http://schemas.openxmlformats.org/officeDocument/2006/bibliography" xmlns="http://schemas.openxmlformats.org/officeDocument/2006/bibliography" SelectedStyle="\APASixthEditionOfficeOnline.xsl" StyleName="APA" Version="6"/>
 </file>
 
 <file path=customXml/itemProps1.xml><?xml version="1.0" encoding="utf-8"?>
@@ -3873,9 +4018,9 @@
 </file>
 
 <file path=customXml/itemProps3.xml><?xml version="1.0" encoding="utf-8"?>
-<ds:datastoreItem xmlns:ds="http://schemas.openxmlformats.org/officeDocument/2006/customXml" ds:itemID="{C66A0D62-E94D-4DC9-9F03-100F692872B3}">
+<ds:datastoreItem xmlns:ds="http://schemas.openxmlformats.org/officeDocument/2006/customXml" ds:itemID="{8943D5E1-6923-4C8C-A070-3C3F2C118313}">
   <ds:schemaRefs>
-    <ds:schemaRef ds:uri="http://schemas.openxmlformats.org/officeDocument/2006/bibliography"/>
+    <ds:schemaRef ds:uri="http://schemas.microsoft.com/sharepoint/v3/contenttype/forms"/>
   </ds:schemaRefs>
 </ds:datastoreItem>
 </file>
@@ -3890,9 +4035,9 @@
 </file>
 
 <file path=customXml/itemProps5.xml><?xml version="1.0" encoding="utf-8"?>
-<ds:datastoreItem xmlns:ds="http://schemas.openxmlformats.org/officeDocument/2006/customXml" ds:itemID="{8943D5E1-6923-4C8C-A070-3C3F2C118313}">
+<ds:datastoreItem xmlns:ds="http://schemas.openxmlformats.org/officeDocument/2006/customXml" ds:itemID="{C66A0D62-E94D-4DC9-9F03-100F692872B3}">
   <ds:schemaRefs>
-    <ds:schemaRef ds:uri="http://schemas.microsoft.com/sharepoint/v3/contenttype/forms"/>
+    <ds:schemaRef ds:uri="http://schemas.openxmlformats.org/officeDocument/2006/bibliography"/>
   </ds:schemaRefs>
 </ds:datastoreItem>
 </file>
</xml_diff>

<commit_message>
Creation models logique et dictionnaire de donnees
</commit_message>
<xml_diff>
--- a/Cahier de charges.docx
+++ b/Cahier de charges.docx
@@ -2,6 +2,14 @@
 <file path=word/document.xml><?xml version="1.0" encoding="utf-8"?>
 <w:document xmlns:wpc="http://schemas.microsoft.com/office/word/2010/wordprocessingCanvas" xmlns:cx="http://schemas.microsoft.com/office/drawing/2014/chartex" xmlns:cx1="http://schemas.microsoft.com/office/drawing/2015/9/8/chartex" xmlns:cx2="http://schemas.microsoft.com/office/drawing/2015/10/21/chartex" xmlns:cx3="http://schemas.microsoft.com/office/drawing/2016/5/9/chartex" xmlns:cx4="http://schemas.microsoft.com/office/drawing/2016/5/10/chartex" xmlns:cx5="http://schemas.microsoft.com/office/drawing/2016/5/11/chartex" xmlns:cx6="http://schemas.microsoft.com/office/drawing/2016/5/12/chartex" xmlns:cx7="http://schemas.microsoft.com/office/drawing/2016/5/13/chartex" xmlns:cx8="http://schemas.microsoft.com/office/drawing/2016/5/14/chartex" xmlns:mc="http://schemas.openxmlformats.org/markup-compatibility/2006" xmlns:aink="http://schemas.microsoft.com/office/drawing/2016/ink" xmlns:am3d="http://schemas.microsoft.com/office/drawing/2017/model3d" xmlns:o="urn:schemas-microsoft-com:office:office" xmlns:r="http://schemas.openxmlformats.org/officeDocument/2006/relationships" xmlns:m="http://schemas.openxmlformats.org/officeDocument/2006/math" xmlns:v="urn:schemas-microsoft-com:vml" xmlns:wp14="http://schemas.microsoft.com/office/word/2010/wordprocessingDrawing" xmlns:wp="http://schemas.openxmlformats.org/drawingml/2006/wordprocessingDrawing" xmlns:w10="urn:schemas-microsoft-com:office:word" xmlns:w="http://schemas.openxmlformats.org/wordprocessingml/2006/main" xmlns:w14="http://schemas.microsoft.com/office/word/2010/wordml" xmlns:w15="http://schemas.microsoft.com/office/word/2012/wordml" xmlns:w16cex="http://schemas.microsoft.com/office/word/2018/wordml/cex" xmlns:w16cid="http://schemas.microsoft.com/office/word/2016/wordml/cid" xmlns:w16="http://schemas.microsoft.com/office/word/2018/wordml" xmlns:w16sdtdh="http://schemas.microsoft.com/office/word/2020/wordml/sdtdatahash" xmlns:w16se="http://schemas.microsoft.com/office/word/2015/wordml/symex" xmlns:wpg="http://schemas.microsoft.com/office/word/2010/wordprocessingGroup" xmlns:wpi="http://schemas.microsoft.com/office/word/2010/wordprocessingInk" xmlns:wne="http://schemas.microsoft.com/office/word/2006/wordml" xmlns:wps="http://schemas.microsoft.com/office/word/2010/wordprocessingShape" mc:Ignorable="w14 w15 w16se w16cid w16 w16cex w16sdtdh wp14">
   <w:body>
+    <w:p>
+      <w:pPr>
+        <w:ind w:left="708" w:hanging="708"/>
+      </w:pPr>
+      <w:r>
+        <w:t>c</w:t>
+      </w:r>
+    </w:p>
     <w:sdt>
       <w:sdtPr>
         <w:id w:val="-862430183"/>
@@ -13,6 +21,9 @@
       <w:sdtEndPr/>
       <w:sdtContent>
         <w:p>
+          <w:pPr>
+            <w:ind w:left="708" w:hanging="708"/>
+          </w:pPr>
           <w:r>
             <w:rPr>
               <w:noProof/>
@@ -364,7 +375,7 @@
               </mc:Choice>
               <mc:Fallback>
                 <w:pict>
-                  <v:group w14:anchorId="4B72873E" id="Group 193" o:spid="_x0000_s1026" style="position:absolute;margin-left:0;margin-top:0;width:540.55pt;height:718.4pt;z-index:-251658240;mso-width-percent:882;mso-height-percent:909;mso-position-horizontal:center;mso-position-horizontal-relative:page;mso-position-vertical:center;mso-position-vertical-relative:page;mso-width-percent:882;mso-height-percent:909" coordsize="68648,91235" o:gfxdata="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">
+                  <v:group w14:anchorId="4B72873E" id="Group 193" o:spid="_x0000_s1026" style="position:absolute;left:0;text-align:left;margin-left:0;margin-top:0;width:540.55pt;height:718.4pt;z-index:-251658240;mso-width-percent:882;mso-height-percent:909;mso-position-horizontal:center;mso-position-horizontal-relative:page;mso-position-vertical:center;mso-position-vertical-relative:page;mso-width-percent:882;mso-height-percent:909" coordsize="68648,91235" o:gfxdata="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">
                     <v:rect id="Rectangle 194" o:spid="_x0000_s1027" style="position:absolute;width:68580;height:13716;visibility:visible;mso-wrap-style:square;v-text-anchor:middle" o:gfxdata="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" fillcolor="#4472c4 [3204]" stroked="f" strokeweight="1pt"/>
                     <v:rect id="Rectangle 195" o:spid="_x0000_s1028" style="position:absolute;top:40943;width:68580;height:50292;visibility:visible;mso-wrap-style:square;v-text-anchor:bottom" o:gfxdata="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" fillcolor="#4472c4 [3204]" stroked="f" strokeweight="1pt">
                       <v:textbox inset="36pt,57.6pt,36pt,36pt">
@@ -1682,25 +1693,62 @@
       </w:hyperlink>
     </w:p>
     <w:p>
-      <w:r>
+      <w:pPr>
+        <w:rPr>
+          <w:lang w:val="en-CA"/>
+        </w:rPr>
+      </w:pPr>
+      <w:r>
+        <w:rPr>
+          <w:lang w:val="en-CA"/>
+        </w:rPr>
         <w:t>Lien Workspace Trello :</w:t>
       </w:r>
     </w:p>
     <w:p>
+      <w:pPr>
+        <w:rPr>
+          <w:rStyle w:val="Lienhypertexte"/>
+        </w:rPr>
+      </w:pPr>
       <w:hyperlink r:id="rId13" w:history="1">
         <w:r>
           <w:rPr>
             <w:rStyle w:val="Lienhypertexte"/>
+            <w:lang w:val="en-CA"/>
           </w:rPr>
           <w:t>https://trello.com/b/CKKVGfWw/project-management</w:t>
         </w:r>
       </w:hyperlink>
     </w:p>
+    <w:p>
+      <w:r>
+        <w:t xml:space="preserve">Lien </w:t>
+      </w:r>
+      <w:proofErr w:type="spellStart"/>
+      <w:r>
+        <w:t>Github</w:t>
+      </w:r>
+      <w:proofErr w:type="spellEnd"/>
+      <w:r>
+        <w:t> :</w:t>
+      </w:r>
+    </w:p>
+    <w:p>
+      <w:hyperlink r:id="rId14" w:history="1">
+        <w:r>
+          <w:rPr>
+            <w:rStyle w:val="Lienhypertexte"/>
+          </w:rPr>
+          <w:t>https://github.com/A-Deeley/ProjetFinalBD.git</w:t>
+        </w:r>
+      </w:hyperlink>
+    </w:p>
     <w:sectPr>
-      <w:headerReference w:type="default" r:id="rId14"/>
-      <w:footerReference w:type="default" r:id="rId15"/>
-      <w:headerReference w:type="first" r:id="rId16"/>
-      <w:footerReference w:type="first" r:id="rId17"/>
+      <w:headerReference w:type="default" r:id="rId15"/>
+      <w:footerReference w:type="default" r:id="rId16"/>
+      <w:headerReference w:type="first" r:id="rId17"/>
+      <w:footerReference w:type="first" r:id="rId18"/>
       <w:pgSz w:w="12240" w:h="15840"/>
       <w:pgMar w:top="1440" w:right="1440" w:bottom="1440" w:left="1440" w:header="720" w:footer="720" w:gutter="0"/>
       <w:pgNumType w:start="0"/>
@@ -3972,12 +4020,7 @@
 </file>
 
 <file path=customXml/item3.xml><?xml version="1.0" encoding="utf-8"?>
-<?mso-contentType ?>
-<FormTemplates xmlns="http://schemas.microsoft.com/sharepoint/v3/contenttype/forms">
-  <Display>DocumentLibraryForm</Display>
-  <Edit>DocumentLibraryForm</Edit>
-  <New>DocumentLibraryForm</New>
-</FormTemplates>
+<b:Sources xmlns:b="http://schemas.openxmlformats.org/officeDocument/2006/bibliography" xmlns="http://schemas.openxmlformats.org/officeDocument/2006/bibliography" SelectedStyle="\APASixthEditionOfficeOnline.xsl" StyleName="APA" Version="6"/>
 </file>
 
 <file path=customXml/item4.xml><?xml version="1.0" encoding="utf-8"?>
@@ -3987,7 +4030,12 @@
 </file>
 
 <file path=customXml/item5.xml><?xml version="1.0" encoding="utf-8"?>
-<b:Sources xmlns:b="http://schemas.openxmlformats.org/officeDocument/2006/bibliography" xmlns="http://schemas.openxmlformats.org/officeDocument/2006/bibliography" SelectedStyle="\APASixthEditionOfficeOnline.xsl" StyleName="APA" Version="6"/>
+<?mso-contentType ?>
+<FormTemplates xmlns="http://schemas.microsoft.com/sharepoint/v3/contenttype/forms">
+  <Display>DocumentLibraryForm</Display>
+  <Edit>DocumentLibraryForm</Edit>
+  <New>DocumentLibraryForm</New>
+</FormTemplates>
 </file>
 
 <file path=customXml/itemProps1.xml><?xml version="1.0" encoding="utf-8"?>
@@ -4018,9 +4066,9 @@
 </file>
 
 <file path=customXml/itemProps3.xml><?xml version="1.0" encoding="utf-8"?>
-<ds:datastoreItem xmlns:ds="http://schemas.openxmlformats.org/officeDocument/2006/customXml" ds:itemID="{8943D5E1-6923-4C8C-A070-3C3F2C118313}">
+<ds:datastoreItem xmlns:ds="http://schemas.openxmlformats.org/officeDocument/2006/customXml" ds:itemID="{C66A0D62-E94D-4DC9-9F03-100F692872B3}">
   <ds:schemaRefs>
-    <ds:schemaRef ds:uri="http://schemas.microsoft.com/sharepoint/v3/contenttype/forms"/>
+    <ds:schemaRef ds:uri="http://schemas.openxmlformats.org/officeDocument/2006/bibliography"/>
   </ds:schemaRefs>
 </ds:datastoreItem>
 </file>
@@ -4035,9 +4083,9 @@
 </file>
 
 <file path=customXml/itemProps5.xml><?xml version="1.0" encoding="utf-8"?>
-<ds:datastoreItem xmlns:ds="http://schemas.openxmlformats.org/officeDocument/2006/customXml" ds:itemID="{C66A0D62-E94D-4DC9-9F03-100F692872B3}">
+<ds:datastoreItem xmlns:ds="http://schemas.openxmlformats.org/officeDocument/2006/customXml" ds:itemID="{8943D5E1-6923-4C8C-A070-3C3F2C118313}">
   <ds:schemaRefs>
-    <ds:schemaRef ds:uri="http://schemas.openxmlformats.org/officeDocument/2006/bibliography"/>
+    <ds:schemaRef ds:uri="http://schemas.microsoft.com/sharepoint/v3/contenttype/forms"/>
   </ds:schemaRefs>
 </ds:datastoreItem>
 </file>
</xml_diff>